<commit_message>
Pablo Martín Versión Final
</commit_message>
<xml_diff>
--- a/cervantes.docx
+++ b/cervantes.docx
@@ -122,7 +122,27 @@
           <w:szCs w:val="21"/>
           <w:lang w:eastAsia="es-ES"/>
         </w:rPr>
-        <w:t xml:space="preserve"> Que Ganas.</w:t>
+        <w:t xml:space="preserve"> Que Ganas</w:t>
+      </w:r>
+      <w:r>
+        <w:rPr>
+          <w:rFonts w:ascii="Courier New" w:eastAsia="Times New Roman" w:hAnsi="Courier New" w:cs="Courier New"/>
+          <w:color w:val="000000"/>
+          <w:sz w:val="21"/>
+          <w:szCs w:val="21"/>
+          <w:lang w:eastAsia="es-ES"/>
+        </w:rPr>
+        <w:t xml:space="preserve"> hay</w:t>
+      </w:r>
+      <w:r>
+        <w:rPr>
+          <w:rFonts w:ascii="Courier New" w:eastAsia="Times New Roman" w:hAnsi="Courier New" w:cs="Courier New"/>
+          <w:color w:val="000000"/>
+          <w:sz w:val="21"/>
+          <w:szCs w:val="21"/>
+          <w:lang w:eastAsia="es-ES"/>
+        </w:rPr>
+        <w:t>.</w:t>
       </w:r>
     </w:p>
     <w:p/>

</xml_diff>